<commit_message>
re-edit file sampleText caz my fault
</commit_message>
<xml_diff>
--- a/sampleText.docx
+++ b/sampleText.docx
@@ -159,24 +159,14 @@
       </w:r>
       <w:r>
         <w:rPr>
-          <w:rFonts w:ascii="Angsana New" w:hAnsi="Angsana New" w:cs="Angsana New"/>
-          <w:color w:val="373E4D"/>
-          <w:sz w:val="36"/>
-          <w:szCs w:val="36"/>
-          <w:shd w:val="clear" w:color="auto" w:fill="FEFEFE"/>
-        </w:rPr>
-        <w:t xml:space="preserve">385 </w:t>
-      </w:r>
-      <w:r>
-        <w:rPr>
-          <w:rFonts w:ascii="Angsana New" w:hAnsi="Angsana New" w:cs="Angsana New" w:hint="cs"/>
-          <w:color w:val="373E4D"/>
-          <w:sz w:val="36"/>
-          <w:szCs w:val="36"/>
-          <w:shd w:val="clear" w:color="auto" w:fill="FEFEFE"/>
-          <w:cs/>
-        </w:rPr>
-        <w:t>และ 040</w:t>
+          <w:rFonts w:ascii="Angsana New" w:hAnsi="Angsana New" w:cs="Angsana New" w:hint="cs"/>
+          <w:color w:val="373E4D"/>
+          <w:sz w:val="36"/>
+          <w:szCs w:val="36"/>
+          <w:shd w:val="clear" w:color="auto" w:fill="FEFEFE"/>
+          <w:cs/>
+        </w:rPr>
+        <w:t>996</w:t>
       </w:r>
       <w:r>
         <w:rPr>
@@ -306,16 +296,16 @@
       </w:pPr>
       <w:r>
         <w:rPr>
-          <w:rFonts w:ascii="Angsana New" w:hAnsi="Angsana New" w:cs="Angsana New" w:hint="cs"/>
+          <w:rFonts w:ascii="Angsana New" w:hAnsi="Angsana New" w:cs="Angsana New"/>
           <w:noProof/>
           <w:sz w:val="36"/>
           <w:szCs w:val="36"/>
         </w:rPr>
         <w:drawing>
           <wp:inline distT="0" distB="0" distL="0" distR="0">
-            <wp:extent cx="5731510" cy="2071370"/>
-            <wp:effectExtent l="0" t="0" r="2540" b="5080"/>
-            <wp:docPr id="1" name="Picture 1"/>
+            <wp:extent cx="5731510" cy="2613660"/>
+            <wp:effectExtent l="0" t="0" r="2540" b="0"/>
+            <wp:docPr id="8" name="Picture 8"/>
             <wp:cNvGraphicFramePr>
               <a:graphicFrameLocks xmlns:a="http://schemas.openxmlformats.org/drawingml/2006/main" noChangeAspect="1"/>
             </wp:cNvGraphicFramePr>
@@ -323,7 +313,7 @@
               <a:graphicData uri="http://schemas.openxmlformats.org/drawingml/2006/picture">
                 <pic:pic xmlns:pic="http://schemas.openxmlformats.org/drawingml/2006/picture">
                   <pic:nvPicPr>
-                    <pic:cNvPr id="1" name="3_2010.JPG"/>
+                    <pic:cNvPr id="8" name="3_2010.PNG"/>
                     <pic:cNvPicPr/>
                   </pic:nvPicPr>
                   <pic:blipFill>
@@ -341,7 +331,7 @@
                   <pic:spPr>
                     <a:xfrm>
                       <a:off x="0" y="0"/>
-                      <a:ext cx="5731510" cy="2071370"/>
+                      <a:ext cx="5731510" cy="2613660"/>
                     </a:xfrm>
                     <a:prstGeom prst="rect">
                       <a:avLst/>
@@ -536,7 +526,38 @@
           <w:szCs w:val="36"/>
           <w:shd w:val="clear" w:color="auto" w:fill="FEFEFE"/>
         </w:rPr>
-        <w:t>384</w:t>
+        <w:t>221</w:t>
+      </w:r>
+      <w:r>
+        <w:rPr>
+          <w:rFonts w:ascii="Angsana New" w:hAnsi="Angsana New" w:cs="Angsana New"/>
+          <w:color w:val="373E4D"/>
+          <w:sz w:val="36"/>
+          <w:szCs w:val="36"/>
+          <w:shd w:val="clear" w:color="auto" w:fill="FEFEFE"/>
+        </w:rPr>
+        <w:t xml:space="preserve">, 227, 384, 463 </w:t>
+      </w:r>
+      <w:r>
+        <w:rPr>
+          <w:rFonts w:ascii="Angsana New" w:hAnsi="Angsana New" w:cs="Angsana New" w:hint="cs"/>
+          <w:color w:val="373E4D"/>
+          <w:sz w:val="36"/>
+          <w:szCs w:val="36"/>
+          <w:shd w:val="clear" w:color="auto" w:fill="FEFEFE"/>
+          <w:cs/>
+        </w:rPr>
+        <w:t>และ</w:t>
+      </w:r>
+      <w:r>
+        <w:rPr>
+          <w:rFonts w:ascii="Angsana New" w:hAnsi="Angsana New" w:cs="Angsana New"/>
+          <w:color w:val="373E4D"/>
+          <w:sz w:val="36"/>
+          <w:szCs w:val="36"/>
+          <w:shd w:val="clear" w:color="auto" w:fill="FEFEFE"/>
+        </w:rPr>
+        <w:t xml:space="preserve"> 945</w:t>
       </w:r>
       <w:r>
         <w:rPr>
@@ -578,7 +599,29 @@
           <w:shd w:val="clear" w:color="auto" w:fill="FEFEFE"/>
           <w:cs/>
         </w:rPr>
-        <w:t>ครั้ง จากการของรางวัล</w:t>
+        <w:t>ครั้ง</w:t>
+      </w:r>
+      <w:r>
+        <w:rPr>
+          <w:rFonts w:ascii="Angsana New" w:hAnsi="Angsana New" w:cs="Angsana New" w:hint="cs"/>
+          <w:color w:val="373E4D"/>
+          <w:sz w:val="36"/>
+          <w:szCs w:val="36"/>
+          <w:shd w:val="clear" w:color="auto" w:fill="FEFEFE"/>
+          <w:cs/>
+        </w:rPr>
+        <w:t xml:space="preserve"> ต่อหมายเลข</w:t>
+      </w:r>
+      <w:r>
+        <w:rPr>
+          <w:rFonts w:ascii="Angsana New" w:hAnsi="Angsana New" w:cs="Angsana New" w:hint="cs"/>
+          <w:color w:val="373E4D"/>
+          <w:sz w:val="36"/>
+          <w:szCs w:val="36"/>
+          <w:shd w:val="clear" w:color="auto" w:fill="FEFEFE"/>
+          <w:cs/>
+        </w:rPr>
+        <w:t xml:space="preserve"> จากการของรางวัล</w:t>
       </w:r>
       <w:r>
         <w:rPr>
@@ -673,9 +716,9 @@
         </w:rPr>
         <w:drawing>
           <wp:inline distT="0" distB="0" distL="0" distR="0">
-            <wp:extent cx="5731510" cy="2011045"/>
-            <wp:effectExtent l="0" t="0" r="2540" b="8255"/>
-            <wp:docPr id="2" name="Picture 2"/>
+            <wp:extent cx="5731510" cy="1320800"/>
+            <wp:effectExtent l="0" t="0" r="2540" b="0"/>
+            <wp:docPr id="9" name="Picture 9"/>
             <wp:cNvGraphicFramePr>
               <a:graphicFrameLocks xmlns:a="http://schemas.openxmlformats.org/drawingml/2006/main" noChangeAspect="1"/>
             </wp:cNvGraphicFramePr>
@@ -683,11 +726,11 @@
               <a:graphicData uri="http://schemas.openxmlformats.org/drawingml/2006/picture">
                 <pic:pic xmlns:pic="http://schemas.openxmlformats.org/drawingml/2006/picture">
                   <pic:nvPicPr>
-                    <pic:cNvPr id="2" name="3_2011.JPG"/>
+                    <pic:cNvPr id="9" name="3_2011.jpg"/>
                     <pic:cNvPicPr/>
                   </pic:nvPicPr>
                   <pic:blipFill>
-                    <a:blip r:embed="rId5">
+                    <a:blip r:embed="rId5" cstate="print">
                       <a:extLst>
                         <a:ext uri="{28A0092B-C50C-407E-A947-70E740481C1C}">
                           <a14:useLocalDpi xmlns:a14="http://schemas.microsoft.com/office/drawing/2010/main" val="0"/>
@@ -701,7 +744,7 @@
                   <pic:spPr>
                     <a:xfrm>
                       <a:off x="0" y="0"/>
-                      <a:ext cx="5731510" cy="2011045"/>
+                      <a:ext cx="5731510" cy="1320800"/>
                     </a:xfrm>
                     <a:prstGeom prst="rect">
                       <a:avLst/>
@@ -912,17 +955,18 @@
           <w:szCs w:val="36"/>
           <w:shd w:val="clear" w:color="auto" w:fill="FEFEFE"/>
         </w:rPr>
-        <w:t>426</w:t>
-      </w:r>
-      <w:r>
-        <w:rPr>
-          <w:rFonts w:ascii="Angsana New" w:hAnsi="Angsana New" w:cs="Angsana New"/>
-          <w:color w:val="373E4D"/>
-          <w:sz w:val="36"/>
-          <w:szCs w:val="36"/>
-          <w:shd w:val="clear" w:color="auto" w:fill="FEFEFE"/>
-        </w:rPr>
-        <w:t xml:space="preserve"> </w:t>
+        <w:t>426, 576, 589, 598, 606</w:t>
+      </w:r>
+      <w:r>
+        <w:rPr>
+          <w:rFonts w:ascii="Angsana New" w:hAnsi="Angsana New" w:cs="Angsana New" w:hint="cs"/>
+          <w:color w:val="373E4D"/>
+          <w:sz w:val="36"/>
+          <w:szCs w:val="36"/>
+          <w:shd w:val="clear" w:color="auto" w:fill="FEFEFE"/>
+          <w:cs/>
+        </w:rPr>
+        <w:t xml:space="preserve"> และ 639 </w:t>
       </w:r>
       <w:r>
         <w:rPr>
@@ -1054,9 +1098,9 @@
         </w:rPr>
         <w:drawing>
           <wp:inline distT="0" distB="0" distL="0" distR="0">
-            <wp:extent cx="5731510" cy="2024380"/>
+            <wp:extent cx="5731510" cy="1320800"/>
             <wp:effectExtent l="0" t="0" r="2540" b="0"/>
-            <wp:docPr id="3" name="Picture 3"/>
+            <wp:docPr id="10" name="Picture 10"/>
             <wp:cNvGraphicFramePr>
               <a:graphicFrameLocks xmlns:a="http://schemas.openxmlformats.org/drawingml/2006/main" noChangeAspect="1"/>
             </wp:cNvGraphicFramePr>
@@ -1064,11 +1108,11 @@
               <a:graphicData uri="http://schemas.openxmlformats.org/drawingml/2006/picture">
                 <pic:pic xmlns:pic="http://schemas.openxmlformats.org/drawingml/2006/picture">
                   <pic:nvPicPr>
-                    <pic:cNvPr id="3" name="3_2012.JPG"/>
+                    <pic:cNvPr id="10" name="3_2012.jpg"/>
                     <pic:cNvPicPr/>
                   </pic:nvPicPr>
                   <pic:blipFill>
-                    <a:blip r:embed="rId6">
+                    <a:blip r:embed="rId6" cstate="print">
                       <a:extLst>
                         <a:ext uri="{28A0092B-C50C-407E-A947-70E740481C1C}">
                           <a14:useLocalDpi xmlns:a14="http://schemas.microsoft.com/office/drawing/2010/main" val="0"/>
@@ -1082,7 +1126,7 @@
                   <pic:spPr>
                     <a:xfrm>
                       <a:off x="0" y="0"/>
-                      <a:ext cx="5731510" cy="2024380"/>
+                      <a:ext cx="5731510" cy="1320800"/>
                     </a:xfrm>
                     <a:prstGeom prst="rect">
                       <a:avLst/>
@@ -1272,24 +1316,107 @@
       </w:r>
       <w:r>
         <w:rPr>
-          <w:rFonts w:ascii="Angsana New" w:hAnsi="Angsana New" w:cs="Angsana New"/>
-          <w:color w:val="373E4D"/>
-          <w:sz w:val="36"/>
-          <w:szCs w:val="36"/>
-          <w:shd w:val="clear" w:color="auto" w:fill="FEFEFE"/>
-        </w:rPr>
-        <w:t xml:space="preserve">075 </w:t>
-      </w:r>
-      <w:r>
-        <w:rPr>
-          <w:rFonts w:ascii="Angsana New" w:hAnsi="Angsana New" w:cs="Angsana New" w:hint="cs"/>
-          <w:color w:val="373E4D"/>
-          <w:sz w:val="36"/>
-          <w:szCs w:val="36"/>
-          <w:shd w:val="clear" w:color="auto" w:fill="FEFEFE"/>
-          <w:cs/>
-        </w:rPr>
-        <w:t>และ 175</w:t>
+          <w:rFonts w:ascii="Angsana New" w:hAnsi="Angsana New" w:cs="Angsana New" w:hint="cs"/>
+          <w:color w:val="373E4D"/>
+          <w:sz w:val="36"/>
+          <w:szCs w:val="36"/>
+          <w:shd w:val="clear" w:color="auto" w:fill="FEFEFE"/>
+          <w:cs/>
+        </w:rPr>
+        <w:t>175</w:t>
+      </w:r>
+      <w:r>
+        <w:rPr>
+          <w:rFonts w:ascii="Angsana New" w:hAnsi="Angsana New" w:cs="Angsana New"/>
+          <w:color w:val="373E4D"/>
+          <w:sz w:val="36"/>
+          <w:szCs w:val="36"/>
+          <w:shd w:val="clear" w:color="auto" w:fill="FEFEFE"/>
+        </w:rPr>
+        <w:t xml:space="preserve">, </w:t>
+      </w:r>
+      <w:r>
+        <w:rPr>
+          <w:rFonts w:ascii="Angsana New" w:hAnsi="Angsana New" w:cs="Angsana New" w:hint="cs"/>
+          <w:color w:val="373E4D"/>
+          <w:sz w:val="36"/>
+          <w:szCs w:val="36"/>
+          <w:shd w:val="clear" w:color="auto" w:fill="FEFEFE"/>
+          <w:cs/>
+        </w:rPr>
+        <w:t>210</w:t>
+      </w:r>
+      <w:r>
+        <w:rPr>
+          <w:rFonts w:ascii="Angsana New" w:hAnsi="Angsana New" w:cs="Angsana New"/>
+          <w:color w:val="373E4D"/>
+          <w:sz w:val="36"/>
+          <w:szCs w:val="36"/>
+          <w:shd w:val="clear" w:color="auto" w:fill="FEFEFE"/>
+        </w:rPr>
+        <w:t xml:space="preserve">, 261, </w:t>
+      </w:r>
+      <w:r>
+        <w:rPr>
+          <w:rFonts w:ascii="Angsana New" w:hAnsi="Angsana New" w:cs="Angsana New"/>
+          <w:color w:val="373E4D"/>
+          <w:sz w:val="36"/>
+          <w:szCs w:val="36"/>
+          <w:shd w:val="clear" w:color="auto" w:fill="FEFEFE"/>
+        </w:rPr>
+        <w:t xml:space="preserve">304, 352, </w:t>
+      </w:r>
+      <w:r>
+        <w:rPr>
+          <w:rFonts w:ascii="Angsana New" w:hAnsi="Angsana New" w:cs="Angsana New"/>
+          <w:color w:val="373E4D"/>
+          <w:sz w:val="36"/>
+          <w:szCs w:val="36"/>
+          <w:shd w:val="clear" w:color="auto" w:fill="FEFEFE"/>
+        </w:rPr>
+        <w:t xml:space="preserve">390, </w:t>
+      </w:r>
+      <w:r>
+        <w:rPr>
+          <w:rFonts w:ascii="Angsana New" w:hAnsi="Angsana New" w:cs="Angsana New"/>
+          <w:color w:val="373E4D"/>
+          <w:sz w:val="36"/>
+          <w:szCs w:val="36"/>
+          <w:shd w:val="clear" w:color="auto" w:fill="FEFEFE"/>
+        </w:rPr>
+        <w:t xml:space="preserve">502, 526, 529 </w:t>
+      </w:r>
+      <w:r>
+        <w:rPr>
+          <w:rFonts w:ascii="Angsana New" w:hAnsi="Angsana New" w:cs="Angsana New" w:hint="cs"/>
+          <w:color w:val="373E4D"/>
+          <w:sz w:val="36"/>
+          <w:szCs w:val="36"/>
+          <w:shd w:val="clear" w:color="auto" w:fill="FEFEFE"/>
+          <w:cs/>
+        </w:rPr>
+        <w:t>และ</w:t>
+      </w:r>
+      <w:r>
+        <w:rPr>
+          <w:rFonts w:ascii="Angsana New" w:hAnsi="Angsana New" w:cs="Angsana New"/>
+          <w:color w:val="373E4D"/>
+          <w:sz w:val="36"/>
+          <w:szCs w:val="36"/>
+          <w:shd w:val="clear" w:color="auto" w:fill="FEFEFE"/>
+        </w:rPr>
+        <w:t xml:space="preserve"> </w:t>
+      </w:r>
+      <w:r>
+        <w:rPr>
+          <w:rFonts w:ascii="Angsana New" w:hAnsi="Angsana New" w:cs="Angsana New" w:hint="cs"/>
+          <w:color w:val="373E4D"/>
+          <w:sz w:val="36"/>
+          <w:szCs w:val="36"/>
+          <w:shd w:val="clear" w:color="auto" w:fill="FEFEFE"/>
+          <w:cs/>
+        </w:rPr>
+        <w:t>584</w:t>
       </w:r>
       <w:r>
         <w:rPr>
@@ -1427,9 +1554,9 @@
         </w:rPr>
         <w:drawing>
           <wp:inline distT="0" distB="0" distL="0" distR="0">
-            <wp:extent cx="5731510" cy="2030095"/>
-            <wp:effectExtent l="0" t="0" r="2540" b="8255"/>
-            <wp:docPr id="4" name="Picture 4"/>
+            <wp:extent cx="5731510" cy="1525270"/>
+            <wp:effectExtent l="0" t="0" r="2540" b="0"/>
+            <wp:docPr id="11" name="Picture 11"/>
             <wp:cNvGraphicFramePr>
               <a:graphicFrameLocks xmlns:a="http://schemas.openxmlformats.org/drawingml/2006/main" noChangeAspect="1"/>
             </wp:cNvGraphicFramePr>
@@ -1437,11 +1564,11 @@
               <a:graphicData uri="http://schemas.openxmlformats.org/drawingml/2006/picture">
                 <pic:pic xmlns:pic="http://schemas.openxmlformats.org/drawingml/2006/picture">
                   <pic:nvPicPr>
-                    <pic:cNvPr id="4" name="3_2013.JPG"/>
+                    <pic:cNvPr id="11" name="3_2013.jpg"/>
                     <pic:cNvPicPr/>
                   </pic:nvPicPr>
                   <pic:blipFill>
-                    <a:blip r:embed="rId7">
+                    <a:blip r:embed="rId7" cstate="print">
                       <a:extLst>
                         <a:ext uri="{28A0092B-C50C-407E-A947-70E740481C1C}">
                           <a14:useLocalDpi xmlns:a14="http://schemas.microsoft.com/office/drawing/2010/main" val="0"/>
@@ -1455,7 +1582,7 @@
                   <pic:spPr>
                     <a:xfrm>
                       <a:off x="0" y="0"/>
-                      <a:ext cx="5731510" cy="2030095"/>
+                      <a:ext cx="5731510" cy="1525270"/>
                     </a:xfrm>
                     <a:prstGeom prst="rect">
                       <a:avLst/>
@@ -1480,7 +1607,7 @@
     <w:p>
       <w:pPr>
         <w:rPr>
-          <w:rFonts w:ascii="Angsana New" w:hAnsi="Angsana New" w:cs="Angsana New" w:hint="cs"/>
+          <w:rFonts w:ascii="Angsana New" w:hAnsi="Angsana New" w:cs="Angsana New"/>
           <w:sz w:val="36"/>
           <w:szCs w:val="36"/>
         </w:rPr>
@@ -1494,305 +1621,6 @@
           <w:szCs w:val="36"/>
         </w:rPr>
       </w:pPr>
-      <w:r>
-        <w:rPr>
-          <w:rFonts w:ascii="Angsana New" w:hAnsi="Angsana New" w:cs="Angsana New"/>
-          <w:color w:val="373E4D"/>
-          <w:sz w:val="36"/>
-          <w:szCs w:val="36"/>
-          <w:shd w:val="clear" w:color="auto" w:fill="FEFEFE"/>
-          <w:cs/>
-        </w:rPr>
-        <w:lastRenderedPageBreak/>
-        <w:t xml:space="preserve">กราฟแสดงจำนวนครั้งผลสลากกินแบ่งรัฐบาลประเภทเลขท้าย </w:t>
-      </w:r>
-      <w:r>
-        <w:rPr>
-          <w:rFonts w:ascii="Angsana New" w:hAnsi="Angsana New" w:cs="Angsana New"/>
-          <w:color w:val="373E4D"/>
-          <w:sz w:val="36"/>
-          <w:szCs w:val="36"/>
-          <w:shd w:val="clear" w:color="auto" w:fill="FEFEFE"/>
-        </w:rPr>
-        <w:t>3</w:t>
-      </w:r>
-      <w:r>
-        <w:rPr>
-          <w:rFonts w:ascii="Angsana New" w:hAnsi="Angsana New" w:cs="Angsana New"/>
-          <w:color w:val="373E4D"/>
-          <w:sz w:val="36"/>
-          <w:szCs w:val="36"/>
-          <w:shd w:val="clear" w:color="auto" w:fill="FEFEFE"/>
-        </w:rPr>
-        <w:t xml:space="preserve"> </w:t>
-      </w:r>
-      <w:r>
-        <w:rPr>
-          <w:rFonts w:ascii="Angsana New" w:hAnsi="Angsana New" w:cs="Angsana New"/>
-          <w:color w:val="373E4D"/>
-          <w:sz w:val="36"/>
-          <w:szCs w:val="36"/>
-          <w:shd w:val="clear" w:color="auto" w:fill="FEFEFE"/>
-          <w:cs/>
-        </w:rPr>
-        <w:t xml:space="preserve">ตัวในรอบปี </w:t>
-      </w:r>
-      <w:r>
-        <w:rPr>
-          <w:rFonts w:ascii="Angsana New" w:hAnsi="Angsana New" w:cs="Angsana New"/>
-          <w:color w:val="373E4D"/>
-          <w:sz w:val="36"/>
-          <w:szCs w:val="36"/>
-          <w:shd w:val="clear" w:color="auto" w:fill="FEFEFE"/>
-        </w:rPr>
-        <w:t>2014</w:t>
-      </w:r>
-      <w:r>
-        <w:rPr>
-          <w:rFonts w:ascii="Angsana New" w:hAnsi="Angsana New" w:cs="Angsana New"/>
-          <w:color w:val="373E4D"/>
-          <w:sz w:val="36"/>
-          <w:szCs w:val="36"/>
-          <w:shd w:val="clear" w:color="auto" w:fill="FEFEFE"/>
-        </w:rPr>
-        <w:t xml:space="preserve"> </w:t>
-      </w:r>
-      <w:r>
-        <w:rPr>
-          <w:rFonts w:ascii="Angsana New" w:hAnsi="Angsana New" w:cs="Angsana New"/>
-          <w:color w:val="373E4D"/>
-          <w:sz w:val="36"/>
-          <w:szCs w:val="36"/>
-          <w:shd w:val="clear" w:color="auto" w:fill="FEFEFE"/>
-          <w:cs/>
-        </w:rPr>
-        <w:t xml:space="preserve">ซึ่งมีมูลค่ารางวัลละ </w:t>
-      </w:r>
-      <w:r>
-        <w:rPr>
-          <w:rFonts w:ascii="Angsana New" w:hAnsi="Angsana New" w:cs="Angsana New"/>
-          <w:color w:val="373E4D"/>
-          <w:sz w:val="36"/>
-          <w:szCs w:val="36"/>
-          <w:shd w:val="clear" w:color="auto" w:fill="FEFEFE"/>
-        </w:rPr>
-        <w:t>2</w:t>
-      </w:r>
-      <w:r>
-        <w:rPr>
-          <w:rFonts w:ascii="Angsana New" w:hAnsi="Angsana New" w:cs="Angsana New"/>
-          <w:color w:val="373E4D"/>
-          <w:sz w:val="36"/>
-          <w:szCs w:val="36"/>
-          <w:shd w:val="clear" w:color="auto" w:fill="FEFEFE"/>
-        </w:rPr>
-        <w:t>000</w:t>
-      </w:r>
-      <w:r>
-        <w:rPr>
-          <w:rFonts w:ascii="Angsana New" w:hAnsi="Angsana New" w:cs="Angsana New" w:hint="cs"/>
-          <w:color w:val="373E4D"/>
-          <w:sz w:val="36"/>
-          <w:szCs w:val="36"/>
-          <w:shd w:val="clear" w:color="auto" w:fill="FEFEFE"/>
-          <w:cs/>
-        </w:rPr>
-        <w:t xml:space="preserve"> </w:t>
-      </w:r>
-      <w:r>
-        <w:rPr>
-          <w:rFonts w:ascii="Angsana New" w:hAnsi="Angsana New" w:cs="Angsana New"/>
-          <w:color w:val="373E4D"/>
-          <w:sz w:val="36"/>
-          <w:szCs w:val="36"/>
-          <w:shd w:val="clear" w:color="auto" w:fill="FEFEFE"/>
-          <w:cs/>
-        </w:rPr>
-        <w:t>บาท</w:t>
-      </w:r>
-      <w:r>
-        <w:rPr>
-          <w:rFonts w:ascii="Angsana New" w:hAnsi="Angsana New" w:cs="Angsana New"/>
-          <w:color w:val="373E4D"/>
-          <w:sz w:val="36"/>
-          <w:szCs w:val="36"/>
-          <w:shd w:val="clear" w:color="auto" w:fill="FEFEFE"/>
-        </w:rPr>
-        <w:t xml:space="preserve"> </w:t>
-      </w:r>
-      <w:r>
-        <w:rPr>
-          <w:rFonts w:ascii="Angsana New" w:hAnsi="Angsana New" w:cs="Angsana New"/>
-          <w:color w:val="373E4D"/>
-          <w:sz w:val="36"/>
-          <w:szCs w:val="36"/>
-          <w:shd w:val="clear" w:color="auto" w:fill="FEFEFE"/>
-          <w:cs/>
-        </w:rPr>
-        <w:t xml:space="preserve">รางวัลเลขท้าย </w:t>
-      </w:r>
-      <w:r>
-        <w:rPr>
-          <w:rFonts w:ascii="Angsana New" w:hAnsi="Angsana New" w:cs="Angsana New"/>
-          <w:color w:val="373E4D"/>
-          <w:sz w:val="36"/>
-          <w:szCs w:val="36"/>
-          <w:shd w:val="clear" w:color="auto" w:fill="FEFEFE"/>
-        </w:rPr>
-        <w:t xml:space="preserve">3 </w:t>
-      </w:r>
-      <w:r>
-        <w:rPr>
-          <w:rFonts w:ascii="Angsana New" w:hAnsi="Angsana New" w:cs="Angsana New"/>
-          <w:color w:val="373E4D"/>
-          <w:sz w:val="36"/>
-          <w:szCs w:val="36"/>
-          <w:shd w:val="clear" w:color="auto" w:fill="FEFEFE"/>
-          <w:cs/>
-        </w:rPr>
-        <w:t xml:space="preserve">ตัวที่ออกมากที่สุด คือ เบอร์ </w:t>
-      </w:r>
-      <w:r>
-        <w:rPr>
-          <w:rFonts w:ascii="Angsana New" w:hAnsi="Angsana New" w:cs="Angsana New" w:hint="cs"/>
-          <w:color w:val="373E4D"/>
-          <w:sz w:val="36"/>
-          <w:szCs w:val="36"/>
-          <w:shd w:val="clear" w:color="auto" w:fill="FEFEFE"/>
-          <w:cs/>
-        </w:rPr>
-        <w:t>112</w:t>
-      </w:r>
-      <w:r>
-        <w:rPr>
-          <w:rFonts w:ascii="Angsana New" w:hAnsi="Angsana New" w:cs="Angsana New"/>
-          <w:color w:val="373E4D"/>
-          <w:sz w:val="36"/>
-          <w:szCs w:val="36"/>
-          <w:shd w:val="clear" w:color="auto" w:fill="FEFEFE"/>
-        </w:rPr>
-        <w:t xml:space="preserve"> </w:t>
-      </w:r>
-      <w:r>
-        <w:rPr>
-          <w:rFonts w:ascii="Angsana New" w:hAnsi="Angsana New" w:cs="Angsana New"/>
-          <w:color w:val="373E4D"/>
-          <w:sz w:val="36"/>
-          <w:szCs w:val="36"/>
-          <w:shd w:val="clear" w:color="auto" w:fill="FEFEFE"/>
-          <w:cs/>
-        </w:rPr>
-        <w:t xml:space="preserve">ซึ่งออกมาทั้งหมด </w:t>
-      </w:r>
-      <w:r>
-        <w:rPr>
-          <w:rFonts w:ascii="Angsana New" w:hAnsi="Angsana New" w:cs="Angsana New"/>
-          <w:color w:val="373E4D"/>
-          <w:sz w:val="36"/>
-          <w:szCs w:val="36"/>
-          <w:shd w:val="clear" w:color="auto" w:fill="FEFEFE"/>
-        </w:rPr>
-        <w:t xml:space="preserve">4 </w:t>
-      </w:r>
-      <w:r>
-        <w:rPr>
-          <w:rFonts w:ascii="Angsana New" w:hAnsi="Angsana New" w:cs="Angsana New" w:hint="cs"/>
-          <w:color w:val="373E4D"/>
-          <w:sz w:val="36"/>
-          <w:szCs w:val="36"/>
-          <w:shd w:val="clear" w:color="auto" w:fill="FEFEFE"/>
-          <w:cs/>
-        </w:rPr>
-        <w:t>ครั้ง จากการของรางวัล</w:t>
-      </w:r>
-      <w:r>
-        <w:rPr>
-          <w:rFonts w:ascii="Angsana New" w:hAnsi="Angsana New" w:cs="Angsana New" w:hint="cs"/>
-          <w:color w:val="373E4D"/>
-          <w:sz w:val="36"/>
-          <w:szCs w:val="36"/>
-          <w:shd w:val="clear" w:color="auto" w:fill="FEFEFE"/>
-          <w:cs/>
-        </w:rPr>
-        <w:t>ทั้งหมด 96 รางวัลตลอดทั้งปี 2014</w:t>
-      </w:r>
-      <w:r>
-        <w:rPr>
-          <w:rFonts w:ascii="Angsana New" w:hAnsi="Angsana New" w:cs="Angsana New"/>
-          <w:color w:val="373E4D"/>
-          <w:sz w:val="36"/>
-          <w:szCs w:val="36"/>
-          <w:shd w:val="clear" w:color="auto" w:fill="FEFEFE"/>
-          <w:cs/>
-        </w:rPr>
-        <w:t xml:space="preserve"> </w:t>
-      </w:r>
-      <w:bookmarkStart w:id="0" w:name="_GoBack"/>
-      <w:bookmarkEnd w:id="0"/>
-      <w:r>
-        <w:rPr>
-          <w:rFonts w:ascii="Angsana New" w:hAnsi="Angsana New" w:cs="Angsana New"/>
-          <w:color w:val="373E4D"/>
-          <w:sz w:val="36"/>
-          <w:szCs w:val="36"/>
-          <w:shd w:val="clear" w:color="auto" w:fill="FEFEFE"/>
-          <w:cs/>
-        </w:rPr>
-        <w:t xml:space="preserve">โดยคิดอัตราการออกเป็น </w:t>
-      </w:r>
-      <w:r>
-        <w:rPr>
-          <w:rFonts w:ascii="Angsana New" w:hAnsi="Angsana New" w:cs="Angsana New"/>
-          <w:color w:val="373E4D"/>
-          <w:sz w:val="36"/>
-          <w:szCs w:val="36"/>
-          <w:shd w:val="clear" w:color="auto" w:fill="FEFEFE"/>
-        </w:rPr>
-        <w:t>4.17</w:t>
-      </w:r>
-      <w:r>
-        <w:rPr>
-          <w:rFonts w:ascii="Angsana New" w:hAnsi="Angsana New" w:cs="Angsana New"/>
-          <w:color w:val="373E4D"/>
-          <w:sz w:val="36"/>
-          <w:szCs w:val="36"/>
-          <w:shd w:val="clear" w:color="auto" w:fill="FEFEFE"/>
-        </w:rPr>
-        <w:t xml:space="preserve">% </w:t>
-      </w:r>
-      <w:r>
-        <w:rPr>
-          <w:rFonts w:ascii="Angsana New" w:hAnsi="Angsana New" w:cs="Angsana New"/>
-          <w:color w:val="373E4D"/>
-          <w:sz w:val="36"/>
-          <w:szCs w:val="36"/>
-          <w:shd w:val="clear" w:color="auto" w:fill="FEFEFE"/>
-          <w:cs/>
-        </w:rPr>
-        <w:t>ของจำนวน</w:t>
-      </w:r>
-      <w:r>
-        <w:rPr>
-          <w:rFonts w:ascii="Angsana New" w:hAnsi="Angsana New" w:cs="Angsana New" w:hint="cs"/>
-          <w:color w:val="373E4D"/>
-          <w:sz w:val="36"/>
-          <w:szCs w:val="36"/>
-          <w:shd w:val="clear" w:color="auto" w:fill="FEFEFE"/>
-          <w:cs/>
-        </w:rPr>
-        <w:t>รางวัล</w:t>
-      </w:r>
-      <w:r>
-        <w:rPr>
-          <w:rFonts w:ascii="Angsana New" w:hAnsi="Angsana New" w:cs="Angsana New"/>
-          <w:color w:val="373E4D"/>
-          <w:sz w:val="36"/>
-          <w:szCs w:val="36"/>
-          <w:shd w:val="clear" w:color="auto" w:fill="FEFEFE"/>
-          <w:cs/>
-        </w:rPr>
-        <w:t>ทั้งหมด</w:t>
-      </w:r>
     </w:p>
     <w:p>
       <w:pPr>
@@ -1800,6 +1628,332 @@
           <w:rFonts w:ascii="Angsana New" w:hAnsi="Angsana New" w:cs="Angsana New" w:hint="cs"/>
           <w:sz w:val="36"/>
           <w:szCs w:val="36"/>
+        </w:rPr>
+      </w:pPr>
+    </w:p>
+    <w:p>
+      <w:pPr>
+        <w:rPr>
+          <w:rFonts w:ascii="Angsana New" w:hAnsi="Angsana New" w:cs="Angsana New" w:hint="cs"/>
+          <w:sz w:val="36"/>
+          <w:szCs w:val="36"/>
+        </w:rPr>
+      </w:pPr>
+    </w:p>
+    <w:p>
+      <w:pPr>
+        <w:rPr>
+          <w:rFonts w:ascii="Angsana New" w:hAnsi="Angsana New" w:cs="Angsana New"/>
+          <w:sz w:val="36"/>
+          <w:szCs w:val="36"/>
+        </w:rPr>
+      </w:pPr>
+      <w:r>
+        <w:rPr>
+          <w:rFonts w:ascii="Angsana New" w:hAnsi="Angsana New" w:cs="Angsana New"/>
+          <w:color w:val="373E4D"/>
+          <w:sz w:val="36"/>
+          <w:szCs w:val="36"/>
+          <w:shd w:val="clear" w:color="auto" w:fill="FEFEFE"/>
+          <w:cs/>
+        </w:rPr>
+        <w:lastRenderedPageBreak/>
+        <w:t xml:space="preserve">กราฟแสดงจำนวนครั้งผลสลากกินแบ่งรัฐบาลประเภทเลขท้าย </w:t>
+      </w:r>
+      <w:r>
+        <w:rPr>
+          <w:rFonts w:ascii="Angsana New" w:hAnsi="Angsana New" w:cs="Angsana New"/>
+          <w:color w:val="373E4D"/>
+          <w:sz w:val="36"/>
+          <w:szCs w:val="36"/>
+          <w:shd w:val="clear" w:color="auto" w:fill="FEFEFE"/>
+        </w:rPr>
+        <w:t>3</w:t>
+      </w:r>
+      <w:r>
+        <w:rPr>
+          <w:rFonts w:ascii="Angsana New" w:hAnsi="Angsana New" w:cs="Angsana New"/>
+          <w:color w:val="373E4D"/>
+          <w:sz w:val="36"/>
+          <w:szCs w:val="36"/>
+          <w:shd w:val="clear" w:color="auto" w:fill="FEFEFE"/>
+        </w:rPr>
+        <w:t xml:space="preserve"> </w:t>
+      </w:r>
+      <w:r>
+        <w:rPr>
+          <w:rFonts w:ascii="Angsana New" w:hAnsi="Angsana New" w:cs="Angsana New"/>
+          <w:color w:val="373E4D"/>
+          <w:sz w:val="36"/>
+          <w:szCs w:val="36"/>
+          <w:shd w:val="clear" w:color="auto" w:fill="FEFEFE"/>
+          <w:cs/>
+        </w:rPr>
+        <w:t xml:space="preserve">ตัวในรอบปี </w:t>
+      </w:r>
+      <w:r>
+        <w:rPr>
+          <w:rFonts w:ascii="Angsana New" w:hAnsi="Angsana New" w:cs="Angsana New"/>
+          <w:color w:val="373E4D"/>
+          <w:sz w:val="36"/>
+          <w:szCs w:val="36"/>
+          <w:shd w:val="clear" w:color="auto" w:fill="FEFEFE"/>
+        </w:rPr>
+        <w:t>2014</w:t>
+      </w:r>
+      <w:r>
+        <w:rPr>
+          <w:rFonts w:ascii="Angsana New" w:hAnsi="Angsana New" w:cs="Angsana New"/>
+          <w:color w:val="373E4D"/>
+          <w:sz w:val="36"/>
+          <w:szCs w:val="36"/>
+          <w:shd w:val="clear" w:color="auto" w:fill="FEFEFE"/>
+        </w:rPr>
+        <w:t xml:space="preserve"> </w:t>
+      </w:r>
+      <w:r>
+        <w:rPr>
+          <w:rFonts w:ascii="Angsana New" w:hAnsi="Angsana New" w:cs="Angsana New"/>
+          <w:color w:val="373E4D"/>
+          <w:sz w:val="36"/>
+          <w:szCs w:val="36"/>
+          <w:shd w:val="clear" w:color="auto" w:fill="FEFEFE"/>
+          <w:cs/>
+        </w:rPr>
+        <w:t xml:space="preserve">ซึ่งมีมูลค่ารางวัลละ </w:t>
+      </w:r>
+      <w:r>
+        <w:rPr>
+          <w:rFonts w:ascii="Angsana New" w:hAnsi="Angsana New" w:cs="Angsana New"/>
+          <w:color w:val="373E4D"/>
+          <w:sz w:val="36"/>
+          <w:szCs w:val="36"/>
+          <w:shd w:val="clear" w:color="auto" w:fill="FEFEFE"/>
+        </w:rPr>
+        <w:t>2</w:t>
+      </w:r>
+      <w:r>
+        <w:rPr>
+          <w:rFonts w:ascii="Angsana New" w:hAnsi="Angsana New" w:cs="Angsana New"/>
+          <w:color w:val="373E4D"/>
+          <w:sz w:val="36"/>
+          <w:szCs w:val="36"/>
+          <w:shd w:val="clear" w:color="auto" w:fill="FEFEFE"/>
+        </w:rPr>
+        <w:t>000</w:t>
+      </w:r>
+      <w:r>
+        <w:rPr>
+          <w:rFonts w:ascii="Angsana New" w:hAnsi="Angsana New" w:cs="Angsana New" w:hint="cs"/>
+          <w:color w:val="373E4D"/>
+          <w:sz w:val="36"/>
+          <w:szCs w:val="36"/>
+          <w:shd w:val="clear" w:color="auto" w:fill="FEFEFE"/>
+          <w:cs/>
+        </w:rPr>
+        <w:t xml:space="preserve"> </w:t>
+      </w:r>
+      <w:r>
+        <w:rPr>
+          <w:rFonts w:ascii="Angsana New" w:hAnsi="Angsana New" w:cs="Angsana New"/>
+          <w:color w:val="373E4D"/>
+          <w:sz w:val="36"/>
+          <w:szCs w:val="36"/>
+          <w:shd w:val="clear" w:color="auto" w:fill="FEFEFE"/>
+          <w:cs/>
+        </w:rPr>
+        <w:t>บาท</w:t>
+      </w:r>
+      <w:r>
+        <w:rPr>
+          <w:rFonts w:ascii="Angsana New" w:hAnsi="Angsana New" w:cs="Angsana New"/>
+          <w:color w:val="373E4D"/>
+          <w:sz w:val="36"/>
+          <w:szCs w:val="36"/>
+          <w:shd w:val="clear" w:color="auto" w:fill="FEFEFE"/>
+        </w:rPr>
+        <w:t xml:space="preserve"> </w:t>
+      </w:r>
+      <w:r>
+        <w:rPr>
+          <w:rFonts w:ascii="Angsana New" w:hAnsi="Angsana New" w:cs="Angsana New"/>
+          <w:color w:val="373E4D"/>
+          <w:sz w:val="36"/>
+          <w:szCs w:val="36"/>
+          <w:shd w:val="clear" w:color="auto" w:fill="FEFEFE"/>
+          <w:cs/>
+        </w:rPr>
+        <w:t xml:space="preserve">รางวัลเลขท้าย </w:t>
+      </w:r>
+      <w:r>
+        <w:rPr>
+          <w:rFonts w:ascii="Angsana New" w:hAnsi="Angsana New" w:cs="Angsana New"/>
+          <w:color w:val="373E4D"/>
+          <w:sz w:val="36"/>
+          <w:szCs w:val="36"/>
+          <w:shd w:val="clear" w:color="auto" w:fill="FEFEFE"/>
+        </w:rPr>
+        <w:t xml:space="preserve">3 </w:t>
+      </w:r>
+      <w:r>
+        <w:rPr>
+          <w:rFonts w:ascii="Angsana New" w:hAnsi="Angsana New" w:cs="Angsana New"/>
+          <w:color w:val="373E4D"/>
+          <w:sz w:val="36"/>
+          <w:szCs w:val="36"/>
+          <w:shd w:val="clear" w:color="auto" w:fill="FEFEFE"/>
+          <w:cs/>
+        </w:rPr>
+        <w:t xml:space="preserve">ตัวที่ออกมากที่สุด คือ เบอร์ </w:t>
+      </w:r>
+      <w:r>
+        <w:rPr>
+          <w:rFonts w:ascii="Angsana New" w:hAnsi="Angsana New" w:cs="Angsana New" w:hint="cs"/>
+          <w:color w:val="373E4D"/>
+          <w:sz w:val="36"/>
+          <w:szCs w:val="36"/>
+          <w:shd w:val="clear" w:color="auto" w:fill="FEFEFE"/>
+          <w:cs/>
+        </w:rPr>
+        <w:t>576</w:t>
+      </w:r>
+      <w:r>
+        <w:rPr>
+          <w:rFonts w:ascii="Angsana New" w:hAnsi="Angsana New" w:cs="Angsana New"/>
+          <w:color w:val="373E4D"/>
+          <w:sz w:val="36"/>
+          <w:szCs w:val="36"/>
+          <w:shd w:val="clear" w:color="auto" w:fill="FEFEFE"/>
+        </w:rPr>
+        <w:t xml:space="preserve"> </w:t>
+      </w:r>
+      <w:r>
+        <w:rPr>
+          <w:rFonts w:ascii="Angsana New" w:hAnsi="Angsana New" w:cs="Angsana New"/>
+          <w:color w:val="373E4D"/>
+          <w:sz w:val="36"/>
+          <w:szCs w:val="36"/>
+          <w:shd w:val="clear" w:color="auto" w:fill="FEFEFE"/>
+          <w:cs/>
+        </w:rPr>
+        <w:t xml:space="preserve">ซึ่งออกมาทั้งหมด </w:t>
+      </w:r>
+      <w:r>
+        <w:rPr>
+          <w:rFonts w:ascii="Angsana New" w:hAnsi="Angsana New" w:cs="Angsana New"/>
+          <w:color w:val="373E4D"/>
+          <w:sz w:val="36"/>
+          <w:szCs w:val="36"/>
+          <w:shd w:val="clear" w:color="auto" w:fill="FEFEFE"/>
+        </w:rPr>
+        <w:t xml:space="preserve">4 </w:t>
+      </w:r>
+      <w:r>
+        <w:rPr>
+          <w:rFonts w:ascii="Angsana New" w:hAnsi="Angsana New" w:cs="Angsana New" w:hint="cs"/>
+          <w:color w:val="373E4D"/>
+          <w:sz w:val="36"/>
+          <w:szCs w:val="36"/>
+          <w:shd w:val="clear" w:color="auto" w:fill="FEFEFE"/>
+          <w:cs/>
+        </w:rPr>
+        <w:t>ครั้ง จากการของรางวัล</w:t>
+      </w:r>
+      <w:r>
+        <w:rPr>
+          <w:rFonts w:ascii="Angsana New" w:hAnsi="Angsana New" w:cs="Angsana New" w:hint="cs"/>
+          <w:color w:val="373E4D"/>
+          <w:sz w:val="36"/>
+          <w:szCs w:val="36"/>
+          <w:shd w:val="clear" w:color="auto" w:fill="FEFEFE"/>
+          <w:cs/>
+        </w:rPr>
+        <w:t>ทั้งหมด 96 รางวัลตลอดทั้งปี 2014</w:t>
+      </w:r>
+      <w:r>
+        <w:rPr>
+          <w:rFonts w:ascii="Angsana New" w:hAnsi="Angsana New" w:cs="Angsana New"/>
+          <w:color w:val="373E4D"/>
+          <w:sz w:val="36"/>
+          <w:szCs w:val="36"/>
+          <w:shd w:val="clear" w:color="auto" w:fill="FEFEFE"/>
+          <w:cs/>
+        </w:rPr>
+        <w:t xml:space="preserve"> โดย</w:t>
+      </w:r>
+      <w:bookmarkStart w:id="0" w:name="_GoBack"/>
+      <w:bookmarkEnd w:id="0"/>
+      <w:r>
+        <w:rPr>
+          <w:rFonts w:ascii="Angsana New" w:hAnsi="Angsana New" w:cs="Angsana New"/>
+          <w:color w:val="373E4D"/>
+          <w:sz w:val="36"/>
+          <w:szCs w:val="36"/>
+          <w:shd w:val="clear" w:color="auto" w:fill="FEFEFE"/>
+          <w:cs/>
+        </w:rPr>
+        <w:t xml:space="preserve">คิดอัตราการออกเป็น </w:t>
+      </w:r>
+      <w:r>
+        <w:rPr>
+          <w:rFonts w:ascii="Angsana New" w:hAnsi="Angsana New" w:cs="Angsana New"/>
+          <w:color w:val="373E4D"/>
+          <w:sz w:val="36"/>
+          <w:szCs w:val="36"/>
+          <w:shd w:val="clear" w:color="auto" w:fill="FEFEFE"/>
+        </w:rPr>
+        <w:t>4.17</w:t>
+      </w:r>
+      <w:r>
+        <w:rPr>
+          <w:rFonts w:ascii="Angsana New" w:hAnsi="Angsana New" w:cs="Angsana New"/>
+          <w:color w:val="373E4D"/>
+          <w:sz w:val="36"/>
+          <w:szCs w:val="36"/>
+          <w:shd w:val="clear" w:color="auto" w:fill="FEFEFE"/>
+        </w:rPr>
+        <w:t xml:space="preserve">% </w:t>
+      </w:r>
+      <w:r>
+        <w:rPr>
+          <w:rFonts w:ascii="Angsana New" w:hAnsi="Angsana New" w:cs="Angsana New"/>
+          <w:color w:val="373E4D"/>
+          <w:sz w:val="36"/>
+          <w:szCs w:val="36"/>
+          <w:shd w:val="clear" w:color="auto" w:fill="FEFEFE"/>
+          <w:cs/>
+        </w:rPr>
+        <w:t>ของจำนวน</w:t>
+      </w:r>
+      <w:r>
+        <w:rPr>
+          <w:rFonts w:ascii="Angsana New" w:hAnsi="Angsana New" w:cs="Angsana New" w:hint="cs"/>
+          <w:color w:val="373E4D"/>
+          <w:sz w:val="36"/>
+          <w:szCs w:val="36"/>
+          <w:shd w:val="clear" w:color="auto" w:fill="FEFEFE"/>
+          <w:cs/>
+        </w:rPr>
+        <w:t>รางวัล</w:t>
+      </w:r>
+      <w:r>
+        <w:rPr>
+          <w:rFonts w:ascii="Angsana New" w:hAnsi="Angsana New" w:cs="Angsana New"/>
+          <w:color w:val="373E4D"/>
+          <w:sz w:val="36"/>
+          <w:szCs w:val="36"/>
+          <w:shd w:val="clear" w:color="auto" w:fill="FEFEFE"/>
+          <w:cs/>
+        </w:rPr>
+        <w:t>ทั้งหมด</w:t>
+      </w:r>
+    </w:p>
+    <w:p>
+      <w:pPr>
+        <w:rPr>
+          <w:rFonts w:ascii="Angsana New" w:hAnsi="Angsana New" w:cs="Angsana New" w:hint="cs"/>
+          <w:sz w:val="36"/>
+          <w:szCs w:val="36"/>
           <w:cs/>
         </w:rPr>
       </w:pPr>
@@ -1812,9 +1966,9 @@
         </w:rPr>
         <w:drawing>
           <wp:inline distT="0" distB="0" distL="0" distR="0">
-            <wp:extent cx="5731510" cy="2888615"/>
-            <wp:effectExtent l="0" t="0" r="2540" b="6985"/>
-            <wp:docPr id="5" name="Picture 5"/>
+            <wp:extent cx="5731510" cy="1694815"/>
+            <wp:effectExtent l="0" t="0" r="2540" b="635"/>
+            <wp:docPr id="12" name="Picture 12"/>
             <wp:cNvGraphicFramePr>
               <a:graphicFrameLocks xmlns:a="http://schemas.openxmlformats.org/drawingml/2006/main" noChangeAspect="1"/>
             </wp:cNvGraphicFramePr>
@@ -1822,11 +1976,11 @@
               <a:graphicData uri="http://schemas.openxmlformats.org/drawingml/2006/picture">
                 <pic:pic xmlns:pic="http://schemas.openxmlformats.org/drawingml/2006/picture">
                   <pic:nvPicPr>
-                    <pic:cNvPr id="5" name="3_2014.JPG"/>
+                    <pic:cNvPr id="12" name="3_2014.jpg"/>
                     <pic:cNvPicPr/>
                   </pic:nvPicPr>
                   <pic:blipFill>
-                    <a:blip r:embed="rId8">
+                    <a:blip r:embed="rId8" cstate="print">
                       <a:extLst>
                         <a:ext uri="{28A0092B-C50C-407E-A947-70E740481C1C}">
                           <a14:useLocalDpi xmlns:a14="http://schemas.microsoft.com/office/drawing/2010/main" val="0"/>
@@ -1840,7 +1994,7 @@
                   <pic:spPr>
                     <a:xfrm>
                       <a:off x="0" y="0"/>
-                      <a:ext cx="5731510" cy="2888615"/>
+                      <a:ext cx="5731510" cy="1694815"/>
                     </a:xfrm>
                     <a:prstGeom prst="rect">
                       <a:avLst/>

</xml_diff>